<commit_message>
Fixed typo in word file
</commit_message>
<xml_diff>
--- a/Phaser Pong Tutorial.docx
+++ b/Phaser Pong Tutorial.docx
@@ -8957,7 +8957,46 @@
           <w:color w:val="CC7832"/>
           <w:lang w:val="en-US"/>
         </w:rPr>
-        <w:t>else</w:t>
+        <w:t>e</w:t>
+      </w:r>
+      <w:r>
+        <w:rPr>
+          <w:b/>
+          <w:bCs/>
+          <w:color w:val="CC7832"/>
+          <w:lang w:val="en-US"/>
+        </w:rPr>
+        <w:t>lse</w:t>
+      </w:r>
+      <w:r>
+        <w:rPr>
+          <w:b/>
+          <w:bCs/>
+          <w:color w:val="CC7832"/>
+          <w:lang w:val="en-US"/>
+        </w:rPr>
+        <w:t xml:space="preserve"> if </w:t>
+      </w:r>
+      <w:r>
+        <w:rPr>
+          <w:color w:val="A9B7C6"/>
+          <w:lang w:val="en-US"/>
+        </w:rPr>
+        <w:t>(</w:t>
+      </w:r>
+      <w:r>
+        <w:rPr>
+          <w:color w:val="9876AA"/>
+          <w:lang w:val="en-US"/>
+        </w:rPr>
+        <w:t>right</w:t>
+      </w:r>
+      <w:r>
+        <w:rPr>
+          <w:color w:val="A9B7C6"/>
+          <w:lang w:val="en-US"/>
+        </w:rPr>
+        <w:t>)</w:t>
       </w:r>
       <w:r>
         <w:rPr>
@@ -10528,6 +10567,7 @@
     <w:lsdException w:name="HTML Sample" w:semiHidden="1" w:unhideWhenUsed="1"/>
     <w:lsdException w:name="HTML Typewriter" w:semiHidden="1" w:unhideWhenUsed="1"/>
     <w:lsdException w:name="HTML Variable" w:semiHidden="1" w:unhideWhenUsed="1"/>
+    <w:lsdException w:name="Normal Table" w:semiHidden="1" w:unhideWhenUsed="1"/>
     <w:lsdException w:name="annotation subject" w:semiHidden="1" w:unhideWhenUsed="1"/>
     <w:lsdException w:name="No List" w:semiHidden="1" w:unhideWhenUsed="1"/>
     <w:lsdException w:name="Outline List 1" w:semiHidden="1" w:unhideWhenUsed="1"/>
@@ -10570,8 +10610,11 @@
     <w:lsdException w:name="Table Contemporary" w:semiHidden="1" w:unhideWhenUsed="1"/>
     <w:lsdException w:name="Table Elegant" w:semiHidden="1" w:unhideWhenUsed="1"/>
     <w:lsdException w:name="Table Professional" w:semiHidden="1" w:unhideWhenUsed="1"/>
+    <w:lsdException w:name="Table Subtle 1" w:semiHidden="1" w:unhideWhenUsed="1"/>
     <w:lsdException w:name="Table Subtle 2" w:semiHidden="1" w:unhideWhenUsed="1"/>
     <w:lsdException w:name="Table Web 1" w:semiHidden="1" w:unhideWhenUsed="1"/>
+    <w:lsdException w:name="Table Web 2" w:semiHidden="1" w:unhideWhenUsed="1"/>
+    <w:lsdException w:name="Table Web 3" w:semiHidden="1" w:unhideWhenUsed="1"/>
     <w:lsdException w:name="Balloon Text" w:semiHidden="1" w:unhideWhenUsed="1"/>
     <w:lsdException w:name="Table Grid" w:uiPriority="39"/>
     <w:lsdException w:name="Table Theme" w:semiHidden="1" w:unhideWhenUsed="1"/>

</xml_diff>